<commit_message>
Generation_docx_table add align + size sells day 5 + 2 days off version 6
</commit_message>
<xml_diff>
--- a/Main_Functions/demo.docx
+++ b/Main_Functions/demo.docx
@@ -2,8 +2,6 @@
 <file path=word/document.xml><?xml version="1.0" encoding="utf-8"?>
 <w:document xmlns:wpc="http://schemas.microsoft.com/office/word/2010/wordprocessingCanvas" xmlns:cx="http://schemas.microsoft.com/office/drawing/2014/chartex" xmlns:cx1="http://schemas.microsoft.com/office/drawing/2015/9/8/chartex" xmlns:cx2="http://schemas.microsoft.com/office/drawing/2015/10/21/chartex" xmlns:cx3="http://schemas.microsoft.com/office/drawing/2016/5/9/chartex" xmlns:cx4="http://schemas.microsoft.com/office/drawing/2016/5/10/chartex" xmlns:cx5="http://schemas.microsoft.com/office/drawing/2016/5/11/chartex" xmlns:cx6="http://schemas.microsoft.com/office/drawing/2016/5/12/chartex" xmlns:cx7="http://schemas.microsoft.com/office/drawing/2016/5/13/chartex" xmlns:cx8="http://schemas.microsoft.com/office/drawing/2016/5/14/chartex" xmlns:mc="http://schemas.openxmlformats.org/markup-compatibility/2006" xmlns:aink="http://schemas.microsoft.com/office/drawing/2016/ink" xmlns:am3d="http://schemas.microsoft.com/office/drawing/2017/model3d" xmlns:o="urn:schemas-microsoft-com:office:office" xmlns:r="http://schemas.openxmlformats.org/officeDocument/2006/relationships" xmlns:m="http://schemas.openxmlformats.org/officeDocument/2006/math" xmlns:v="urn:schemas-microsoft-com:vml" xmlns:wp14="http://schemas.microsoft.com/office/word/2010/wordprocessingDrawing" xmlns:wp="http://schemas.openxmlformats.org/drawingml/2006/wordprocessingDrawing" xmlns:w10="urn:schemas-microsoft-com:office:word" xmlns:w="http://schemas.openxmlformats.org/wordprocessingml/2006/main" xmlns:w14="http://schemas.microsoft.com/office/word/2010/wordml" xmlns:w15="http://schemas.microsoft.com/office/word/2012/wordml" xmlns:w16cid="http://schemas.microsoft.com/office/word/2016/wordml/cid" xmlns:w16se="http://schemas.microsoft.com/office/word/2015/wordml/symex" xmlns:wpg="http://schemas.microsoft.com/office/word/2010/wordprocessingGroup" xmlns:wpi="http://schemas.microsoft.com/office/word/2010/wordprocessingInk" xmlns:wne="http://schemas.microsoft.com/office/word/2006/wordml" xmlns:wps="http://schemas.microsoft.com/office/word/2010/wordprocessingShape" mc:Ignorable="w14 w15 w16se w16cid wp14">
   <w:body>
-    <w:bookmarkStart w:id="0" w:name="_GoBack"/>
-    <w:bookmarkEnd w:id="0"/>
     <w:p>
       <w:pPr>
         <w:pStyle w:val="aff8"/>
@@ -104,8 +102,8 @@
         <w:pStyle w:val="af5"/>
         <w:keepNext/>
       </w:pPr>
-      <w:bookmarkStart w:id="1" w:name="_Toc68091213"/>
-      <w:bookmarkStart w:id="2" w:name="_Toc68259858"/>
+      <w:bookmarkStart w:id="0" w:name="_Toc68091213"/>
+      <w:bookmarkStart w:id="1" w:name="_Toc68259858"/>
       <w:proofErr w:type="spellStart"/>
       <w:r>
         <w:t>Таблица</w:t>
@@ -138,8 +136,8 @@
         </w:rPr>
         <w:t>1</w:t>
       </w:r>
+      <w:bookmarkEnd w:id="0"/>
       <w:bookmarkEnd w:id="1"/>
-      <w:bookmarkEnd w:id="2"/>
       <w:r>
         <w:rPr>
           <w:noProof/>
@@ -169,11 +167,13 @@
             <w:tcW w:w="8630" w:type="dxa"/>
             <w:gridSpan w:val="5"/>
             <w:shd w:val="clear" w:color="auto" w:fill="auto"/>
+            <w:vAlign w:val="center"/>
           </w:tcPr>
           <w:p>
             <w:pPr>
               <w:pStyle w:val="af5"/>
               <w:keepNext/>
+              <w:jc w:val="center"/>
               <w:rPr>
                 <w:lang w:val="ru-RU"/>
               </w:rPr>
@@ -230,12 +230,24 @@
           </w:tcPr>
           <w:p>
             <w:pPr>
+              <w:jc w:val="center"/>
               <w:rPr>
-                <w:lang w:val="ru-RU"/>
+                <w:lang w:val="uk-UA"/>
               </w:rPr>
             </w:pPr>
             <w:r>
+              <w:rPr>
+                <w:lang w:val="uk-UA"/>
+              </w:rPr>
               <w:t>2</w:t>
+            </w:r>
+          </w:p>
+          <w:p>
+            <w:pPr>
+              <w:jc w:val="center"/>
+            </w:pPr>
+            <w:r>
+              <w:t>4</w:t>
             </w:r>
           </w:p>
         </w:tc>
@@ -243,15 +255,56 @@
           <w:tcPr>
             <w:tcW w:w="3515" w:type="dxa"/>
             <w:gridSpan w:val="2"/>
+            <w:vAlign w:val="center"/>
           </w:tcPr>
           <w:p>
             <w:pPr>
+              <w:jc w:val="center"/>
+            </w:pPr>
+            <w:r>
+              <w:t>3</w:t>
+            </w:r>
+          </w:p>
+          <w:p>
+            <w:pPr>
+              <w:jc w:val="center"/>
               <w:rPr>
                 <w:lang w:val="ru-RU"/>
               </w:rPr>
             </w:pPr>
             <w:r>
-              <w:t>3</w:t>
+              <w:rPr>
+                <w:lang w:val="ru-RU"/>
+              </w:rPr>
+              <w:t>4</w:t>
+            </w:r>
+          </w:p>
+          <w:p>
+            <w:pPr>
+              <w:jc w:val="center"/>
+              <w:rPr>
+                <w:lang w:val="ru-RU"/>
+              </w:rPr>
+            </w:pPr>
+            <w:r>
+              <w:rPr>
+                <w:lang w:val="ru-RU"/>
+              </w:rPr>
+              <w:t>4</w:t>
+            </w:r>
+          </w:p>
+          <w:p>
+            <w:pPr>
+              <w:jc w:val="center"/>
+              <w:rPr>
+                <w:lang w:val="ru-RU"/>
+              </w:rPr>
+            </w:pPr>
+            <w:r>
+              <w:rPr>
+                <w:lang w:val="ru-RU"/>
+              </w:rPr>
+              <w:t>4</w:t>
             </w:r>
           </w:p>
         </w:tc>
@@ -260,24 +313,129 @@
         <w:tc>
           <w:tcPr>
             <w:tcW w:w="1707" w:type="dxa"/>
+            <w:vAlign w:val="center"/>
           </w:tcPr>
           <w:p>
             <w:pPr>
+              <w:jc w:val="center"/>
+              <w:rPr>
+                <w:lang w:val="ru-RU"/>
+              </w:rPr>
+            </w:pPr>
+          </w:p>
+        </w:tc>
+        <w:tc>
+          <w:tcPr>
+            <w:tcW w:w="1702" w:type="dxa"/>
+            <w:vAlign w:val="center"/>
+          </w:tcPr>
+          <w:p>
+            <w:pPr>
+              <w:jc w:val="center"/>
+              <w:rPr>
+                <w:lang w:val="uk-UA"/>
+              </w:rPr>
+            </w:pPr>
+          </w:p>
+        </w:tc>
+        <w:tc>
+          <w:tcPr>
+            <w:tcW w:w="1706" w:type="dxa"/>
+            <w:vAlign w:val="center"/>
+          </w:tcPr>
+          <w:p>
+            <w:pPr>
+              <w:jc w:val="center"/>
+              <w:rPr>
+                <w:lang w:val="ru-RU"/>
+              </w:rPr>
+            </w:pPr>
+          </w:p>
+        </w:tc>
+        <w:tc>
+          <w:tcPr>
+            <w:tcW w:w="1757" w:type="dxa"/>
+            <w:vAlign w:val="center"/>
+          </w:tcPr>
+          <w:p>
+            <w:pPr>
+              <w:jc w:val="center"/>
+              <w:rPr>
+                <w:lang w:val="ru-RU"/>
+              </w:rPr>
+            </w:pPr>
+          </w:p>
+        </w:tc>
+        <w:tc>
+          <w:tcPr>
+            <w:tcW w:w="1758" w:type="dxa"/>
+            <w:vAlign w:val="center"/>
+          </w:tcPr>
+          <w:p>
+            <w:pPr>
+              <w:jc w:val="center"/>
+              <w:rPr>
+                <w:lang w:val="ru-RU"/>
+              </w:rPr>
+            </w:pPr>
+          </w:p>
+        </w:tc>
+      </w:tr>
+      <w:tr>
+        <w:trPr>
+          <w:trHeight w:val="313"/>
+        </w:trPr>
+        <w:tc>
+          <w:tcPr>
+            <w:tcW w:w="1707" w:type="dxa"/>
+            <w:vMerge w:val="restart"/>
+            <w:vAlign w:val="center"/>
+          </w:tcPr>
+          <w:p>
+            <w:pPr>
+              <w:jc w:val="center"/>
               <w:rPr>
                 <w:lang w:val="ru-RU"/>
               </w:rPr>
             </w:pPr>
             <w:r>
-              <w:t>4</w:t>
+              <w:rPr>
+                <w:lang w:val="ru-RU"/>
+              </w:rPr>
+              <w:t>5</w:t>
             </w:r>
           </w:p>
-        </w:tc>
-        <w:tc>
-          <w:tcPr>
-            <w:tcW w:w="1702" w:type="dxa"/>
-          </w:tcPr>
           <w:p>
             <w:pPr>
+              <w:jc w:val="center"/>
+              <w:rPr>
+                <w:lang w:val="ru-RU"/>
+              </w:rPr>
+            </w:pPr>
+            <w:r>
+              <w:rPr>
+                <w:lang w:val="ru-RU"/>
+              </w:rPr>
+              <w:t>5</w:t>
+            </w:r>
+          </w:p>
+          <w:p>
+            <w:pPr>
+              <w:jc w:val="center"/>
+              <w:rPr>
+                <w:lang w:val="ru-RU"/>
+              </w:rPr>
+            </w:pPr>
+            <w:r>
+              <w:rPr>
+                <w:lang w:val="ru-RU"/>
+              </w:rPr>
+              <w:t>5</w:t>
+            </w:r>
+          </w:p>
+          <w:p>
+            <w:pPr>
+              <w:jc w:val="center"/>
               <w:rPr>
                 <w:lang w:val="ru-RU"/>
               </w:rPr>
@@ -292,120 +450,34 @@
         </w:tc>
         <w:tc>
           <w:tcPr>
-            <w:tcW w:w="1706" w:type="dxa"/>
+            <w:tcW w:w="3408" w:type="dxa"/>
+            <w:gridSpan w:val="2"/>
+            <w:vAlign w:val="center"/>
           </w:tcPr>
           <w:p>
             <w:pPr>
-              <w:rPr>
-                <w:lang w:val="ru-RU"/>
-              </w:rPr>
+              <w:jc w:val="center"/>
             </w:pPr>
+            <w:proofErr w:type="spellStart"/>
             <w:r>
               <w:rPr>
                 <w:lang w:val="ru-RU"/>
               </w:rPr>
-              <w:t>6</w:t>
+              <w:t>авав</w:t>
             </w:r>
-          </w:p>
-        </w:tc>
-        <w:tc>
-          <w:tcPr>
-            <w:tcW w:w="1757" w:type="dxa"/>
-          </w:tcPr>
-          <w:p>
-            <w:pPr>
-              <w:rPr>
-                <w:lang w:val="ru-RU"/>
-              </w:rPr>
-            </w:pPr>
-            <w:r>
-              <w:rPr>
-                <w:lang w:val="ru-RU"/>
-              </w:rPr>
-              <w:t>7</w:t>
-            </w:r>
-          </w:p>
-        </w:tc>
-        <w:tc>
-          <w:tcPr>
-            <w:tcW w:w="1758" w:type="dxa"/>
-          </w:tcPr>
-          <w:p>
-            <w:pPr>
-              <w:rPr>
-                <w:lang w:val="ru-RU"/>
-              </w:rPr>
-            </w:pPr>
-            <w:r>
-              <w:rPr>
-                <w:lang w:val="ru-RU"/>
-              </w:rPr>
-              <w:t>8</w:t>
-            </w:r>
-          </w:p>
-        </w:tc>
-      </w:tr>
-      <w:tr>
-        <w:trPr>
-          <w:trHeight w:val="313"/>
-        </w:trPr>
-        <w:tc>
-          <w:tcPr>
-            <w:tcW w:w="1707" w:type="dxa"/>
-            <w:vMerge w:val="restart"/>
-          </w:tcPr>
-          <w:p>
-            <w:r>
-              <w:t>9</w:t>
-            </w:r>
-          </w:p>
-          <w:p>
-            <w:r>
-              <w:t>9</w:t>
-            </w:r>
-          </w:p>
-          <w:p>
-            <w:r>
-              <w:t>9</w:t>
-            </w:r>
-          </w:p>
-          <w:p>
-            <w:r>
-              <w:t>9</w:t>
-            </w:r>
-          </w:p>
-        </w:tc>
-        <w:tc>
-          <w:tcPr>
-            <w:tcW w:w="3408" w:type="dxa"/>
-            <w:gridSpan w:val="2"/>
-          </w:tcPr>
-          <w:p>
-            <w:pPr>
-              <w:rPr>
-                <w:lang w:val="ru-RU"/>
-              </w:rPr>
-            </w:pPr>
-            <w:r>
-              <w:t>10 11</w:t>
-            </w:r>
+            <w:proofErr w:type="spellEnd"/>
           </w:p>
         </w:tc>
         <w:tc>
           <w:tcPr>
             <w:tcW w:w="3515" w:type="dxa"/>
             <w:gridSpan w:val="2"/>
+            <w:vAlign w:val="center"/>
           </w:tcPr>
           <w:p>
-            <w:r>
-              <w:t xml:space="preserve">12 </w:t>
-            </w:r>
-            <w:r>
-              <w:rPr>
-                <w:lang w:val="ru-RU"/>
-              </w:rPr>
-              <w:t>13</w:t>
-            </w:r>
+            <w:pPr>
+              <w:jc w:val="center"/>
+            </w:pPr>
           </w:p>
         </w:tc>
       </w:tr>
@@ -417,42 +489,39 @@
           <w:tcPr>
             <w:tcW w:w="1707" w:type="dxa"/>
             <w:vMerge/>
+            <w:vAlign w:val="center"/>
           </w:tcPr>
-          <w:p/>
+          <w:p>
+            <w:pPr>
+              <w:jc w:val="center"/>
+            </w:pPr>
+          </w:p>
         </w:tc>
         <w:tc>
           <w:tcPr>
             <w:tcW w:w="3408" w:type="dxa"/>
             <w:gridSpan w:val="2"/>
+            <w:vAlign w:val="center"/>
           </w:tcPr>
           <w:p>
             <w:pPr>
+              <w:jc w:val="center"/>
               <w:rPr>
                 <w:lang w:val="ru-RU"/>
               </w:rPr>
             </w:pPr>
-            <w:r>
-              <w:t>10 11</w:t>
-            </w:r>
           </w:p>
         </w:tc>
         <w:tc>
           <w:tcPr>
             <w:tcW w:w="3515" w:type="dxa"/>
             <w:gridSpan w:val="2"/>
+            <w:vAlign w:val="center"/>
           </w:tcPr>
           <w:p>
-            <w:r>
-              <w:t>12</w:t>
-            </w:r>
-          </w:p>
-          <w:p>
-            <w:r>
-              <w:rPr>
-                <w:lang w:val="ru-RU"/>
-              </w:rPr>
-              <w:t>13</w:t>
-            </w:r>
+            <w:pPr>
+              <w:jc w:val="center"/>
+            </w:pPr>
           </w:p>
         </w:tc>
       </w:tr>
@@ -464,42 +533,39 @@
           <w:tcPr>
             <w:tcW w:w="1707" w:type="dxa"/>
             <w:vMerge/>
+            <w:vAlign w:val="center"/>
           </w:tcPr>
-          <w:p/>
+          <w:p>
+            <w:pPr>
+              <w:jc w:val="center"/>
+            </w:pPr>
+          </w:p>
         </w:tc>
         <w:tc>
           <w:tcPr>
             <w:tcW w:w="3408" w:type="dxa"/>
             <w:gridSpan w:val="2"/>
+            <w:vAlign w:val="center"/>
           </w:tcPr>
           <w:p>
             <w:pPr>
+              <w:jc w:val="center"/>
               <w:rPr>
                 <w:lang w:val="ru-RU"/>
               </w:rPr>
             </w:pPr>
-            <w:r>
-              <w:t>10 11</w:t>
-            </w:r>
           </w:p>
         </w:tc>
         <w:tc>
           <w:tcPr>
             <w:tcW w:w="3515" w:type="dxa"/>
             <w:gridSpan w:val="2"/>
+            <w:vAlign w:val="center"/>
           </w:tcPr>
           <w:p>
-            <w:r>
-              <w:t>12</w:t>
-            </w:r>
-          </w:p>
-          <w:p>
-            <w:r>
-              <w:rPr>
-                <w:lang w:val="ru-RU"/>
-              </w:rPr>
-              <w:t>13</w:t>
-            </w:r>
+            <w:pPr>
+              <w:jc w:val="center"/>
+            </w:pPr>
           </w:p>
         </w:tc>
       </w:tr>
@@ -511,42 +577,39 @@
           <w:tcPr>
             <w:tcW w:w="1707" w:type="dxa"/>
             <w:vMerge/>
+            <w:vAlign w:val="center"/>
           </w:tcPr>
-          <w:p/>
+          <w:p>
+            <w:pPr>
+              <w:jc w:val="center"/>
+            </w:pPr>
+          </w:p>
         </w:tc>
         <w:tc>
           <w:tcPr>
             <w:tcW w:w="3408" w:type="dxa"/>
             <w:gridSpan w:val="2"/>
+            <w:vAlign w:val="center"/>
           </w:tcPr>
           <w:p>
             <w:pPr>
+              <w:jc w:val="center"/>
               <w:rPr>
                 <w:lang w:val="ru-RU"/>
               </w:rPr>
             </w:pPr>
-            <w:r>
-              <w:t>10 11</w:t>
-            </w:r>
           </w:p>
         </w:tc>
         <w:tc>
           <w:tcPr>
             <w:tcW w:w="3515" w:type="dxa"/>
             <w:gridSpan w:val="2"/>
+            <w:vAlign w:val="center"/>
           </w:tcPr>
           <w:p>
-            <w:r>
-              <w:t>12</w:t>
-            </w:r>
-          </w:p>
-          <w:p>
-            <w:r>
-              <w:rPr>
-                <w:lang w:val="ru-RU"/>
-              </w:rPr>
-              <w:t>13</w:t>
-            </w:r>
+            <w:pPr>
+              <w:jc w:val="center"/>
+            </w:pPr>
           </w:p>
         </w:tc>
       </w:tr>
@@ -628,23 +691,26 @@
     <w:tbl>
       <w:tblPr>
         <w:tblStyle w:val="aff0"/>
-        <w:tblW w:w="0" w:type="auto"/>
+        <w:tblW w:w="8505" w:type="dxa"/>
         <w:tblLook w:val="04A0" w:firstRow="1" w:lastRow="0" w:firstColumn="1" w:lastColumn="0" w:noHBand="0" w:noVBand="1"/>
       </w:tblPr>
       <w:tblGrid>
-        <w:gridCol w:w="1082"/>
-        <w:gridCol w:w="1083"/>
-        <w:gridCol w:w="1082"/>
-        <w:gridCol w:w="1083"/>
-        <w:gridCol w:w="1083"/>
-        <w:gridCol w:w="1083"/>
-        <w:gridCol w:w="1068"/>
-        <w:gridCol w:w="1068"/>
+        <w:gridCol w:w="1104"/>
+        <w:gridCol w:w="1100"/>
+        <w:gridCol w:w="1100"/>
+        <w:gridCol w:w="1101"/>
+        <w:gridCol w:w="1101"/>
+        <w:gridCol w:w="1098"/>
+        <w:gridCol w:w="1084"/>
+        <w:gridCol w:w="817"/>
       </w:tblGrid>
       <w:tr>
+        <w:trPr>
+          <w:trHeight w:val="268"/>
+        </w:trPr>
         <w:tc>
           <w:tcPr>
-            <w:tcW w:w="8632" w:type="dxa"/>
+            <w:tcW w:w="8505" w:type="dxa"/>
             <w:gridSpan w:val="8"/>
             <w:tcBorders>
               <w:top w:val="nil"/>
@@ -679,42 +745,35 @@
         </w:tc>
       </w:tr>
       <w:tr>
+        <w:trPr>
+          <w:trHeight w:val="252"/>
+        </w:trPr>
         <w:tc>
           <w:tcPr>
-            <w:tcW w:w="1082" w:type="dxa"/>
+            <w:tcW w:w="1104" w:type="dxa"/>
             <w:vMerge w:val="restart"/>
           </w:tcPr>
           <w:p>
             <w:pPr>
               <w:pStyle w:val="af5"/>
               <w:keepNext/>
+              <w:rPr>
+                <w:b w:val="0"/>
+              </w:rPr>
             </w:pPr>
+            <w:proofErr w:type="spellStart"/>
             <w:r>
-              <w:t>1</w:t>
+              <w:rPr>
+                <w:b w:val="0"/>
+              </w:rPr>
+              <w:t>dsds</w:t>
             </w:r>
-          </w:p>
-          <w:p>
-            <w:pPr>
-              <w:pStyle w:val="af5"/>
-              <w:keepNext/>
-            </w:pPr>
-            <w:r>
-              <w:t>2</w:t>
-            </w:r>
-          </w:p>
-          <w:p>
-            <w:pPr>
-              <w:pStyle w:val="af5"/>
-              <w:keepNext/>
-            </w:pPr>
-            <w:r>
-              <w:t>3</w:t>
-            </w:r>
+            <w:proofErr w:type="spellEnd"/>
           </w:p>
         </w:tc>
         <w:tc>
           <w:tcPr>
-            <w:tcW w:w="1083" w:type="dxa"/>
+            <w:tcW w:w="1100" w:type="dxa"/>
             <w:vMerge w:val="restart"/>
           </w:tcPr>
           <w:p>
@@ -735,7 +794,7 @@
         </w:tc>
         <w:tc>
           <w:tcPr>
-            <w:tcW w:w="2165" w:type="dxa"/>
+            <w:tcW w:w="2201" w:type="dxa"/>
             <w:gridSpan w:val="2"/>
             <w:vMerge w:val="restart"/>
           </w:tcPr>
@@ -757,7 +816,7 @@
         </w:tc>
         <w:tc>
           <w:tcPr>
-            <w:tcW w:w="1083" w:type="dxa"/>
+            <w:tcW w:w="1101" w:type="dxa"/>
           </w:tcPr>
           <w:p>
             <w:pPr>
@@ -768,29 +827,23 @@
         </w:tc>
         <w:tc>
           <w:tcPr>
-            <w:tcW w:w="1083" w:type="dxa"/>
+            <w:tcW w:w="2182" w:type="dxa"/>
+            <w:gridSpan w:val="2"/>
+            <w:vMerge w:val="restart"/>
           </w:tcPr>
           <w:p>
             <w:pPr>
               <w:pStyle w:val="af5"/>
               <w:keepNext/>
             </w:pPr>
+            <w:r>
+              <w:t>8</w:t>
+            </w:r>
           </w:p>
         </w:tc>
         <w:tc>
           <w:tcPr>
-            <w:tcW w:w="1068" w:type="dxa"/>
-          </w:tcPr>
-          <w:p>
-            <w:pPr>
-              <w:pStyle w:val="af5"/>
-              <w:keepNext/>
-            </w:pPr>
-          </w:p>
-        </w:tc>
-        <w:tc>
-          <w:tcPr>
-            <w:tcW w:w="1068" w:type="dxa"/>
+            <w:tcW w:w="817" w:type="dxa"/>
             <w:vMerge w:val="restart"/>
           </w:tcPr>
           <w:p>
@@ -806,11 +859,11 @@
       </w:tr>
       <w:tr>
         <w:trPr>
-          <w:trHeight w:val="165"/>
+          <w:trHeight w:val="204"/>
         </w:trPr>
         <w:tc>
           <w:tcPr>
-            <w:tcW w:w="1082" w:type="dxa"/>
+            <w:tcW w:w="1104" w:type="dxa"/>
             <w:vMerge/>
           </w:tcPr>
           <w:p>
@@ -822,7 +875,7 @@
         </w:tc>
         <w:tc>
           <w:tcPr>
-            <w:tcW w:w="1083" w:type="dxa"/>
+            <w:tcW w:w="1100" w:type="dxa"/>
             <w:vMerge/>
           </w:tcPr>
           <w:p>
@@ -834,7 +887,7 @@
         </w:tc>
         <w:tc>
           <w:tcPr>
-            <w:tcW w:w="2165" w:type="dxa"/>
+            <w:tcW w:w="2201" w:type="dxa"/>
             <w:gridSpan w:val="2"/>
             <w:vMerge/>
           </w:tcPr>
@@ -847,7 +900,7 @@
         </w:tc>
         <w:tc>
           <w:tcPr>
-            <w:tcW w:w="1083" w:type="dxa"/>
+            <w:tcW w:w="1101" w:type="dxa"/>
           </w:tcPr>
           <w:p>
             <w:pPr>
@@ -858,7 +911,9 @@
         </w:tc>
         <w:tc>
           <w:tcPr>
-            <w:tcW w:w="1083" w:type="dxa"/>
+            <w:tcW w:w="2182" w:type="dxa"/>
+            <w:gridSpan w:val="2"/>
+            <w:vMerge/>
           </w:tcPr>
           <w:p>
             <w:pPr>
@@ -869,18 +924,7 @@
         </w:tc>
         <w:tc>
           <w:tcPr>
-            <w:tcW w:w="1068" w:type="dxa"/>
-          </w:tcPr>
-          <w:p>
-            <w:pPr>
-              <w:pStyle w:val="af5"/>
-              <w:keepNext/>
-            </w:pPr>
-          </w:p>
-        </w:tc>
-        <w:tc>
-          <w:tcPr>
-            <w:tcW w:w="1068" w:type="dxa"/>
+            <w:tcW w:w="817" w:type="dxa"/>
             <w:vMerge/>
           </w:tcPr>
           <w:p>
@@ -892,9 +936,12 @@
         </w:tc>
       </w:tr>
       <w:tr>
+        <w:trPr>
+          <w:trHeight w:val="268"/>
+        </w:trPr>
         <w:tc>
           <w:tcPr>
-            <w:tcW w:w="1082" w:type="dxa"/>
+            <w:tcW w:w="1104" w:type="dxa"/>
             <w:vMerge/>
           </w:tcPr>
           <w:p>
@@ -906,7 +953,7 @@
         </w:tc>
         <w:tc>
           <w:tcPr>
-            <w:tcW w:w="1083" w:type="dxa"/>
+            <w:tcW w:w="1100" w:type="dxa"/>
             <w:vMerge/>
           </w:tcPr>
           <w:p>
@@ -918,7 +965,7 @@
         </w:tc>
         <w:tc>
           <w:tcPr>
-            <w:tcW w:w="1082" w:type="dxa"/>
+            <w:tcW w:w="1100" w:type="dxa"/>
           </w:tcPr>
           <w:p>
             <w:pPr>
@@ -938,7 +985,7 @@
         </w:tc>
         <w:tc>
           <w:tcPr>
-            <w:tcW w:w="1083" w:type="dxa"/>
+            <w:tcW w:w="1101" w:type="dxa"/>
           </w:tcPr>
           <w:p>
             <w:pPr>
@@ -952,7 +999,7 @@
         </w:tc>
         <w:tc>
           <w:tcPr>
-            <w:tcW w:w="1083" w:type="dxa"/>
+            <w:tcW w:w="1101" w:type="dxa"/>
           </w:tcPr>
           <w:p>
             <w:pPr>
@@ -963,7 +1010,9 @@
         </w:tc>
         <w:tc>
           <w:tcPr>
-            <w:tcW w:w="1083" w:type="dxa"/>
+            <w:tcW w:w="2182" w:type="dxa"/>
+            <w:gridSpan w:val="2"/>
+            <w:vMerge/>
           </w:tcPr>
           <w:p>
             <w:pPr>
@@ -974,18 +1023,7 @@
         </w:tc>
         <w:tc>
           <w:tcPr>
-            <w:tcW w:w="1068" w:type="dxa"/>
-          </w:tcPr>
-          <w:p>
-            <w:pPr>
-              <w:pStyle w:val="af5"/>
-              <w:keepNext/>
-            </w:pPr>
-          </w:p>
-        </w:tc>
-        <w:tc>
-          <w:tcPr>
-            <w:tcW w:w="1068" w:type="dxa"/>
+            <w:tcW w:w="817" w:type="dxa"/>
             <w:vMerge/>
           </w:tcPr>
           <w:p>
@@ -997,9 +1035,12 @@
         </w:tc>
       </w:tr>
       <w:tr>
+        <w:trPr>
+          <w:trHeight w:val="285"/>
+        </w:trPr>
         <w:tc>
           <w:tcPr>
-            <w:tcW w:w="1082" w:type="dxa"/>
+            <w:tcW w:w="1104" w:type="dxa"/>
             <w:vMerge/>
           </w:tcPr>
           <w:p>
@@ -1011,7 +1052,7 @@
         </w:tc>
         <w:tc>
           <w:tcPr>
-            <w:tcW w:w="1083" w:type="dxa"/>
+            <w:tcW w:w="1100" w:type="dxa"/>
           </w:tcPr>
           <w:p>
             <w:pPr>
@@ -1022,7 +1063,7 @@
         </w:tc>
         <w:tc>
           <w:tcPr>
-            <w:tcW w:w="1082" w:type="dxa"/>
+            <w:tcW w:w="1100" w:type="dxa"/>
           </w:tcPr>
           <w:p>
             <w:pPr>
@@ -1033,7 +1074,7 @@
         </w:tc>
         <w:tc>
           <w:tcPr>
-            <w:tcW w:w="1083" w:type="dxa"/>
+            <w:tcW w:w="1101" w:type="dxa"/>
           </w:tcPr>
           <w:p>
             <w:pPr>
@@ -1044,7 +1085,7 @@
         </w:tc>
         <w:tc>
           <w:tcPr>
-            <w:tcW w:w="1083" w:type="dxa"/>
+            <w:tcW w:w="1101" w:type="dxa"/>
           </w:tcPr>
           <w:p>
             <w:pPr>
@@ -1055,45 +1096,8 @@
         </w:tc>
         <w:tc>
           <w:tcPr>
-            <w:tcW w:w="1083" w:type="dxa"/>
-          </w:tcPr>
-          <w:p>
-            <w:pPr>
-              <w:pStyle w:val="af5"/>
-              <w:keepNext/>
-            </w:pPr>
-          </w:p>
-        </w:tc>
-        <w:tc>
-          <w:tcPr>
-            <w:tcW w:w="1068" w:type="dxa"/>
-          </w:tcPr>
-          <w:p>
-            <w:pPr>
-              <w:pStyle w:val="af5"/>
-              <w:keepNext/>
-            </w:pPr>
-          </w:p>
-        </w:tc>
-        <w:tc>
-          <w:tcPr>
-            <w:tcW w:w="1068" w:type="dxa"/>
-          </w:tcPr>
-          <w:p>
-            <w:pPr>
-              <w:pStyle w:val="af5"/>
-              <w:keepNext/>
-            </w:pPr>
-          </w:p>
-        </w:tc>
-      </w:tr>
-      <w:tr>
-        <w:trPr>
-          <w:trHeight w:val="209"/>
-        </w:trPr>
-        <w:tc>
-          <w:tcPr>
-            <w:tcW w:w="1082" w:type="dxa"/>
+            <w:tcW w:w="2182" w:type="dxa"/>
+            <w:gridSpan w:val="2"/>
             <w:vMerge/>
           </w:tcPr>
           <w:p>
@@ -1105,7 +1109,26 @@
         </w:tc>
         <w:tc>
           <w:tcPr>
-            <w:tcW w:w="1083" w:type="dxa"/>
+            <w:tcW w:w="817" w:type="dxa"/>
+          </w:tcPr>
+          <w:p>
+            <w:pPr>
+              <w:pStyle w:val="af5"/>
+              <w:keepNext/>
+            </w:pPr>
+            <w:bookmarkStart w:id="2" w:name="_GoBack"/>
+            <w:bookmarkEnd w:id="2"/>
+          </w:p>
+        </w:tc>
+      </w:tr>
+      <w:tr>
+        <w:trPr>
+          <w:trHeight w:val="258"/>
+        </w:trPr>
+        <w:tc>
+          <w:tcPr>
+            <w:tcW w:w="1104" w:type="dxa"/>
+            <w:vMerge/>
           </w:tcPr>
           <w:p>
             <w:pPr>
@@ -1116,7 +1139,29 @@
         </w:tc>
         <w:tc>
           <w:tcPr>
-            <w:tcW w:w="3248" w:type="dxa"/>
+            <w:tcW w:w="1100" w:type="dxa"/>
+          </w:tcPr>
+          <w:p>
+            <w:pPr>
+              <w:pStyle w:val="af5"/>
+              <w:keepNext/>
+            </w:pPr>
+            <w:commentRangeStart w:id="3"/>
+            <w:commentRangeEnd w:id="3"/>
+            <w:r>
+              <w:rPr>
+                <w:rStyle w:val="affb"/>
+                <w:b w:val="0"/>
+                <w:bCs w:val="0"/>
+                <w:color w:val="auto"/>
+              </w:rPr>
+              <w:commentReference w:id="3"/>
+            </w:r>
+          </w:p>
+        </w:tc>
+        <w:tc>
+          <w:tcPr>
+            <w:tcW w:w="3302" w:type="dxa"/>
             <w:gridSpan w:val="3"/>
             <w:vMerge w:val="restart"/>
           </w:tcPr>
@@ -1132,7 +1177,7 @@
         </w:tc>
         <w:tc>
           <w:tcPr>
-            <w:tcW w:w="3219" w:type="dxa"/>
+            <w:tcW w:w="2999" w:type="dxa"/>
             <w:gridSpan w:val="3"/>
             <w:vMerge w:val="restart"/>
           </w:tcPr>
@@ -1149,11 +1194,11 @@
       </w:tr>
       <w:tr>
         <w:trPr>
-          <w:trHeight w:val="207"/>
+          <w:trHeight w:val="256"/>
         </w:trPr>
         <w:tc>
           <w:tcPr>
-            <w:tcW w:w="1082" w:type="dxa"/>
+            <w:tcW w:w="1104" w:type="dxa"/>
             <w:vMerge/>
           </w:tcPr>
           <w:p>
@@ -1165,7 +1210,7 @@
         </w:tc>
         <w:tc>
           <w:tcPr>
-            <w:tcW w:w="1083" w:type="dxa"/>
+            <w:tcW w:w="1100" w:type="dxa"/>
           </w:tcPr>
           <w:p>
             <w:pPr>
@@ -1176,7 +1221,7 @@
         </w:tc>
         <w:tc>
           <w:tcPr>
-            <w:tcW w:w="3248" w:type="dxa"/>
+            <w:tcW w:w="3302" w:type="dxa"/>
             <w:gridSpan w:val="3"/>
             <w:vMerge/>
           </w:tcPr>
@@ -1189,7 +1234,7 @@
         </w:tc>
         <w:tc>
           <w:tcPr>
-            <w:tcW w:w="3219" w:type="dxa"/>
+            <w:tcW w:w="2999" w:type="dxa"/>
             <w:gridSpan w:val="3"/>
             <w:vMerge/>
           </w:tcPr>
@@ -1203,11 +1248,11 @@
       </w:tr>
       <w:tr>
         <w:trPr>
-          <w:trHeight w:val="207"/>
+          <w:trHeight w:val="256"/>
         </w:trPr>
         <w:tc>
           <w:tcPr>
-            <w:tcW w:w="1082" w:type="dxa"/>
+            <w:tcW w:w="1104" w:type="dxa"/>
             <w:vMerge/>
           </w:tcPr>
           <w:p>
@@ -1219,7 +1264,7 @@
         </w:tc>
         <w:tc>
           <w:tcPr>
-            <w:tcW w:w="1083" w:type="dxa"/>
+            <w:tcW w:w="1100" w:type="dxa"/>
           </w:tcPr>
           <w:p>
             <w:pPr>
@@ -1230,7 +1275,7 @@
         </w:tc>
         <w:tc>
           <w:tcPr>
-            <w:tcW w:w="3248" w:type="dxa"/>
+            <w:tcW w:w="3302" w:type="dxa"/>
             <w:gridSpan w:val="3"/>
             <w:vMerge/>
           </w:tcPr>
@@ -1243,7 +1288,7 @@
         </w:tc>
         <w:tc>
           <w:tcPr>
-            <w:tcW w:w="3219" w:type="dxa"/>
+            <w:tcW w:w="2999" w:type="dxa"/>
             <w:gridSpan w:val="3"/>
             <w:vMerge/>
           </w:tcPr>
@@ -1256,9 +1301,12 @@
         </w:tc>
       </w:tr>
       <w:tr>
+        <w:trPr>
+          <w:trHeight w:val="285"/>
+        </w:trPr>
         <w:tc>
           <w:tcPr>
-            <w:tcW w:w="1082" w:type="dxa"/>
+            <w:tcW w:w="1104" w:type="dxa"/>
             <w:vMerge/>
           </w:tcPr>
           <w:p>
@@ -1270,8 +1318,7 @@
         </w:tc>
         <w:tc>
           <w:tcPr>
-            <w:tcW w:w="2165" w:type="dxa"/>
-            <w:gridSpan w:val="2"/>
+            <w:tcW w:w="1100" w:type="dxa"/>
             <w:vMerge w:val="restart"/>
           </w:tcPr>
           <w:p>
@@ -1283,7 +1330,8 @@
         </w:tc>
         <w:tc>
           <w:tcPr>
-            <w:tcW w:w="1083" w:type="dxa"/>
+            <w:tcW w:w="1100" w:type="dxa"/>
+            <w:vMerge w:val="restart"/>
           </w:tcPr>
           <w:p>
             <w:pPr>
@@ -1294,8 +1342,7 @@
         </w:tc>
         <w:tc>
           <w:tcPr>
-            <w:tcW w:w="2166" w:type="dxa"/>
-            <w:gridSpan w:val="2"/>
+            <w:tcW w:w="1101" w:type="dxa"/>
           </w:tcPr>
           <w:p>
             <w:pPr>
@@ -1306,7 +1353,22 @@
         </w:tc>
         <w:tc>
           <w:tcPr>
-            <w:tcW w:w="1068" w:type="dxa"/>
+            <w:tcW w:w="2199" w:type="dxa"/>
+            <w:gridSpan w:val="2"/>
+          </w:tcPr>
+          <w:p>
+            <w:pPr>
+              <w:pStyle w:val="af5"/>
+              <w:keepNext/>
+            </w:pPr>
+            <w:r>
+              <w:t>5</w:t>
+            </w:r>
+          </w:p>
+        </w:tc>
+        <w:tc>
+          <w:tcPr>
+            <w:tcW w:w="1084" w:type="dxa"/>
           </w:tcPr>
           <w:p>
             <w:pPr>
@@ -1317,7 +1379,7 @@
         </w:tc>
         <w:tc>
           <w:tcPr>
-            <w:tcW w:w="1068" w:type="dxa"/>
+            <w:tcW w:w="817" w:type="dxa"/>
           </w:tcPr>
           <w:p>
             <w:pPr>
@@ -1328,9 +1390,12 @@
         </w:tc>
       </w:tr>
       <w:tr>
+        <w:trPr>
+          <w:trHeight w:val="268"/>
+        </w:trPr>
         <w:tc>
           <w:tcPr>
-            <w:tcW w:w="1082" w:type="dxa"/>
+            <w:tcW w:w="1104" w:type="dxa"/>
             <w:vMerge/>
           </w:tcPr>
           <w:p>
@@ -1342,8 +1407,7 @@
         </w:tc>
         <w:tc>
           <w:tcPr>
-            <w:tcW w:w="2165" w:type="dxa"/>
-            <w:gridSpan w:val="2"/>
+            <w:tcW w:w="1100" w:type="dxa"/>
             <w:vMerge/>
           </w:tcPr>
           <w:p>
@@ -1355,7 +1419,8 @@
         </w:tc>
         <w:tc>
           <w:tcPr>
-            <w:tcW w:w="1083" w:type="dxa"/>
+            <w:tcW w:w="1100" w:type="dxa"/>
+            <w:vMerge/>
           </w:tcPr>
           <w:p>
             <w:pPr>
@@ -1366,7 +1431,7 @@
         </w:tc>
         <w:tc>
           <w:tcPr>
-            <w:tcW w:w="1083" w:type="dxa"/>
+            <w:tcW w:w="1101" w:type="dxa"/>
           </w:tcPr>
           <w:p>
             <w:pPr>
@@ -1377,7 +1442,7 @@
         </w:tc>
         <w:tc>
           <w:tcPr>
-            <w:tcW w:w="1083" w:type="dxa"/>
+            <w:tcW w:w="1101" w:type="dxa"/>
           </w:tcPr>
           <w:p>
             <w:pPr>
@@ -1388,7 +1453,18 @@
         </w:tc>
         <w:tc>
           <w:tcPr>
-            <w:tcW w:w="2136" w:type="dxa"/>
+            <w:tcW w:w="1098" w:type="dxa"/>
+          </w:tcPr>
+          <w:p>
+            <w:pPr>
+              <w:pStyle w:val="af5"/>
+              <w:keepNext/>
+            </w:pPr>
+          </w:p>
+        </w:tc>
+        <w:tc>
+          <w:tcPr>
+            <w:tcW w:w="1901" w:type="dxa"/>
             <w:gridSpan w:val="2"/>
           </w:tcPr>
           <w:p>
@@ -1403,9 +1479,12 @@
         </w:tc>
       </w:tr>
       <w:tr>
+        <w:trPr>
+          <w:trHeight w:val="268"/>
+        </w:trPr>
         <w:tc>
           <w:tcPr>
-            <w:tcW w:w="1082" w:type="dxa"/>
+            <w:tcW w:w="1104" w:type="dxa"/>
             <w:vMerge/>
           </w:tcPr>
           <w:p>
@@ -1417,8 +1496,7 @@
         </w:tc>
         <w:tc>
           <w:tcPr>
-            <w:tcW w:w="2165" w:type="dxa"/>
-            <w:gridSpan w:val="2"/>
+            <w:tcW w:w="1100" w:type="dxa"/>
             <w:vMerge/>
           </w:tcPr>
           <w:p>
@@ -1430,7 +1508,19 @@
         </w:tc>
         <w:tc>
           <w:tcPr>
-            <w:tcW w:w="1083" w:type="dxa"/>
+            <w:tcW w:w="1100" w:type="dxa"/>
+            <w:vMerge/>
+          </w:tcPr>
+          <w:p>
+            <w:pPr>
+              <w:pStyle w:val="af5"/>
+              <w:keepNext/>
+            </w:pPr>
+          </w:p>
+        </w:tc>
+        <w:tc>
+          <w:tcPr>
+            <w:tcW w:w="1101" w:type="dxa"/>
             <w:vMerge w:val="restart"/>
           </w:tcPr>
           <w:p>
@@ -1445,13 +1535,16 @@
         </w:tc>
         <w:tc>
           <w:tcPr>
-            <w:tcW w:w="1083" w:type="dxa"/>
+            <w:tcW w:w="1101" w:type="dxa"/>
             <w:vMerge w:val="restart"/>
           </w:tcPr>
           <w:p>
             <w:pPr>
               <w:pStyle w:val="af5"/>
               <w:keepNext/>
+              <w:rPr>
+                <w:lang w:val="ru-RU"/>
+              </w:rPr>
             </w:pPr>
             <w:r>
               <w:t>5</w:t>
@@ -1460,7 +1553,7 @@
         </w:tc>
         <w:tc>
           <w:tcPr>
-            <w:tcW w:w="2151" w:type="dxa"/>
+            <w:tcW w:w="2182" w:type="dxa"/>
             <w:gridSpan w:val="2"/>
             <w:vMerge w:val="restart"/>
           </w:tcPr>
@@ -1482,7 +1575,7 @@
         </w:tc>
         <w:tc>
           <w:tcPr>
-            <w:tcW w:w="1068" w:type="dxa"/>
+            <w:tcW w:w="817" w:type="dxa"/>
           </w:tcPr>
           <w:p>
             <w:pPr>
@@ -1493,9 +1586,12 @@
         </w:tc>
       </w:tr>
       <w:tr>
+        <w:trPr>
+          <w:trHeight w:val="268"/>
+        </w:trPr>
         <w:tc>
           <w:tcPr>
-            <w:tcW w:w="1082" w:type="dxa"/>
+            <w:tcW w:w="1104" w:type="dxa"/>
           </w:tcPr>
           <w:p>
             <w:pPr>
@@ -1506,7 +1602,55 @@
         </w:tc>
         <w:tc>
           <w:tcPr>
-            <w:tcW w:w="2165" w:type="dxa"/>
+            <w:tcW w:w="1100" w:type="dxa"/>
+            <w:vMerge/>
+          </w:tcPr>
+          <w:p>
+            <w:pPr>
+              <w:pStyle w:val="af5"/>
+              <w:keepNext/>
+            </w:pPr>
+          </w:p>
+        </w:tc>
+        <w:tc>
+          <w:tcPr>
+            <w:tcW w:w="1100" w:type="dxa"/>
+            <w:vMerge/>
+          </w:tcPr>
+          <w:p>
+            <w:pPr>
+              <w:pStyle w:val="af5"/>
+              <w:keepNext/>
+            </w:pPr>
+          </w:p>
+        </w:tc>
+        <w:tc>
+          <w:tcPr>
+            <w:tcW w:w="1101" w:type="dxa"/>
+            <w:vMerge/>
+          </w:tcPr>
+          <w:p>
+            <w:pPr>
+              <w:pStyle w:val="af5"/>
+              <w:keepNext/>
+            </w:pPr>
+          </w:p>
+        </w:tc>
+        <w:tc>
+          <w:tcPr>
+            <w:tcW w:w="1101" w:type="dxa"/>
+            <w:vMerge/>
+          </w:tcPr>
+          <w:p>
+            <w:pPr>
+              <w:pStyle w:val="af5"/>
+              <w:keepNext/>
+            </w:pPr>
+          </w:p>
+        </w:tc>
+        <w:tc>
+          <w:tcPr>
+            <w:tcW w:w="2182" w:type="dxa"/>
             <w:gridSpan w:val="2"/>
             <w:vMerge/>
           </w:tcPr>
@@ -1519,7 +1663,56 @@
         </w:tc>
         <w:tc>
           <w:tcPr>
-            <w:tcW w:w="1083" w:type="dxa"/>
+            <w:tcW w:w="817" w:type="dxa"/>
+          </w:tcPr>
+          <w:p>
+            <w:pPr>
+              <w:pStyle w:val="af5"/>
+              <w:keepNext/>
+            </w:pPr>
+          </w:p>
+        </w:tc>
+      </w:tr>
+      <w:tr>
+        <w:trPr>
+          <w:trHeight w:val="252"/>
+        </w:trPr>
+        <w:tc>
+          <w:tcPr>
+            <w:tcW w:w="1104" w:type="dxa"/>
+          </w:tcPr>
+          <w:p>
+            <w:pPr>
+              <w:pStyle w:val="af5"/>
+              <w:keepNext/>
+            </w:pPr>
+          </w:p>
+        </w:tc>
+        <w:tc>
+          <w:tcPr>
+            <w:tcW w:w="1100" w:type="dxa"/>
+          </w:tcPr>
+          <w:p>
+            <w:pPr>
+              <w:pStyle w:val="af5"/>
+              <w:keepNext/>
+            </w:pPr>
+          </w:p>
+        </w:tc>
+        <w:tc>
+          <w:tcPr>
+            <w:tcW w:w="1100" w:type="dxa"/>
+          </w:tcPr>
+          <w:p>
+            <w:pPr>
+              <w:pStyle w:val="af5"/>
+              <w:keepNext/>
+            </w:pPr>
+          </w:p>
+        </w:tc>
+        <w:tc>
+          <w:tcPr>
+            <w:tcW w:w="1101" w:type="dxa"/>
             <w:vMerge/>
           </w:tcPr>
           <w:p>
@@ -1531,7 +1724,7 @@
         </w:tc>
         <w:tc>
           <w:tcPr>
-            <w:tcW w:w="1083" w:type="dxa"/>
+            <w:tcW w:w="1101" w:type="dxa"/>
             <w:vMerge/>
           </w:tcPr>
           <w:p>
@@ -1543,7 +1736,7 @@
         </w:tc>
         <w:tc>
           <w:tcPr>
-            <w:tcW w:w="2151" w:type="dxa"/>
+            <w:tcW w:w="2182" w:type="dxa"/>
             <w:gridSpan w:val="2"/>
             <w:vMerge/>
           </w:tcPr>
@@ -1556,7 +1749,7 @@
         </w:tc>
         <w:tc>
           <w:tcPr>
-            <w:tcW w:w="1068" w:type="dxa"/>
+            <w:tcW w:w="817" w:type="dxa"/>
           </w:tcPr>
           <w:p>
             <w:pPr>
@@ -1567,9 +1760,12 @@
         </w:tc>
       </w:tr>
       <w:tr>
+        <w:trPr>
+          <w:trHeight w:val="73"/>
+        </w:trPr>
         <w:tc>
           <w:tcPr>
-            <w:tcW w:w="1082" w:type="dxa"/>
+            <w:tcW w:w="1104" w:type="dxa"/>
           </w:tcPr>
           <w:p>
             <w:pPr>
@@ -1580,7 +1776,7 @@
         </w:tc>
         <w:tc>
           <w:tcPr>
-            <w:tcW w:w="1083" w:type="dxa"/>
+            <w:tcW w:w="1100" w:type="dxa"/>
           </w:tcPr>
           <w:p>
             <w:pPr>
@@ -1591,7 +1787,7 @@
         </w:tc>
         <w:tc>
           <w:tcPr>
-            <w:tcW w:w="1082" w:type="dxa"/>
+            <w:tcW w:w="1100" w:type="dxa"/>
           </w:tcPr>
           <w:p>
             <w:pPr>
@@ -1602,7 +1798,7 @@
         </w:tc>
         <w:tc>
           <w:tcPr>
-            <w:tcW w:w="1083" w:type="dxa"/>
+            <w:tcW w:w="1101" w:type="dxa"/>
             <w:vMerge/>
           </w:tcPr>
           <w:p>
@@ -1614,7 +1810,7 @@
         </w:tc>
         <w:tc>
           <w:tcPr>
-            <w:tcW w:w="1083" w:type="dxa"/>
+            <w:tcW w:w="1101" w:type="dxa"/>
             <w:vMerge/>
           </w:tcPr>
           <w:p>
@@ -1626,7 +1822,7 @@
         </w:tc>
         <w:tc>
           <w:tcPr>
-            <w:tcW w:w="2151" w:type="dxa"/>
+            <w:tcW w:w="2182" w:type="dxa"/>
             <w:gridSpan w:val="2"/>
             <w:vMerge/>
           </w:tcPr>
@@ -1639,7 +1835,7 @@
         </w:tc>
         <w:tc>
           <w:tcPr>
-            <w:tcW w:w="1068" w:type="dxa"/>
+            <w:tcW w:w="817" w:type="dxa"/>
           </w:tcPr>
           <w:p>
             <w:pPr>
@@ -1651,11 +1847,11 @@
       </w:tr>
       <w:tr>
         <w:trPr>
-          <w:trHeight w:val="60"/>
+          <w:trHeight w:val="252"/>
         </w:trPr>
         <w:tc>
           <w:tcPr>
-            <w:tcW w:w="1082" w:type="dxa"/>
+            <w:tcW w:w="1104" w:type="dxa"/>
           </w:tcPr>
           <w:p>
             <w:pPr>
@@ -1666,7 +1862,7 @@
         </w:tc>
         <w:tc>
           <w:tcPr>
-            <w:tcW w:w="1083" w:type="dxa"/>
+            <w:tcW w:w="1100" w:type="dxa"/>
           </w:tcPr>
           <w:p>
             <w:pPr>
@@ -1677,90 +1873,7 @@
         </w:tc>
         <w:tc>
           <w:tcPr>
-            <w:tcW w:w="1082" w:type="dxa"/>
-          </w:tcPr>
-          <w:p>
-            <w:pPr>
-              <w:pStyle w:val="af5"/>
-              <w:keepNext/>
-            </w:pPr>
-          </w:p>
-        </w:tc>
-        <w:tc>
-          <w:tcPr>
-            <w:tcW w:w="1083" w:type="dxa"/>
-            <w:vMerge/>
-          </w:tcPr>
-          <w:p>
-            <w:pPr>
-              <w:pStyle w:val="af5"/>
-              <w:keepNext/>
-            </w:pPr>
-          </w:p>
-        </w:tc>
-        <w:tc>
-          <w:tcPr>
-            <w:tcW w:w="1083" w:type="dxa"/>
-            <w:vMerge/>
-          </w:tcPr>
-          <w:p>
-            <w:pPr>
-              <w:pStyle w:val="af5"/>
-              <w:keepNext/>
-            </w:pPr>
-          </w:p>
-        </w:tc>
-        <w:tc>
-          <w:tcPr>
-            <w:tcW w:w="2151" w:type="dxa"/>
-            <w:gridSpan w:val="2"/>
-            <w:vMerge/>
-          </w:tcPr>
-          <w:p>
-            <w:pPr>
-              <w:pStyle w:val="af5"/>
-              <w:keepNext/>
-            </w:pPr>
-          </w:p>
-        </w:tc>
-        <w:tc>
-          <w:tcPr>
-            <w:tcW w:w="1068" w:type="dxa"/>
-          </w:tcPr>
-          <w:p>
-            <w:pPr>
-              <w:pStyle w:val="af5"/>
-              <w:keepNext/>
-            </w:pPr>
-          </w:p>
-        </w:tc>
-      </w:tr>
-      <w:tr>
-        <w:tc>
-          <w:tcPr>
-            <w:tcW w:w="1082" w:type="dxa"/>
-          </w:tcPr>
-          <w:p>
-            <w:pPr>
-              <w:pStyle w:val="af5"/>
-              <w:keepNext/>
-            </w:pPr>
-          </w:p>
-        </w:tc>
-        <w:tc>
-          <w:tcPr>
-            <w:tcW w:w="1083" w:type="dxa"/>
-          </w:tcPr>
-          <w:p>
-            <w:pPr>
-              <w:pStyle w:val="af5"/>
-              <w:keepNext/>
-            </w:pPr>
-          </w:p>
-        </w:tc>
-        <w:tc>
-          <w:tcPr>
-            <w:tcW w:w="1082" w:type="dxa"/>
+            <w:tcW w:w="1100" w:type="dxa"/>
           </w:tcPr>
           <w:p>
             <w:pPr>
@@ -1780,7 +1893,7 @@
         </w:tc>
         <w:tc>
           <w:tcPr>
-            <w:tcW w:w="1083" w:type="dxa"/>
+            <w:tcW w:w="1101" w:type="dxa"/>
           </w:tcPr>
           <w:p>
             <w:pPr>
@@ -1794,7 +1907,7 @@
         </w:tc>
         <w:tc>
           <w:tcPr>
-            <w:tcW w:w="1083" w:type="dxa"/>
+            <w:tcW w:w="1101" w:type="dxa"/>
           </w:tcPr>
           <w:p>
             <w:pPr>
@@ -1805,7 +1918,7 @@
         </w:tc>
         <w:tc>
           <w:tcPr>
-            <w:tcW w:w="1083" w:type="dxa"/>
+            <w:tcW w:w="1098" w:type="dxa"/>
           </w:tcPr>
           <w:p>
             <w:pPr>
@@ -1816,7 +1929,7 @@
         </w:tc>
         <w:tc>
           <w:tcPr>
-            <w:tcW w:w="1068" w:type="dxa"/>
+            <w:tcW w:w="1084" w:type="dxa"/>
           </w:tcPr>
           <w:p>
             <w:pPr>
@@ -1827,7 +1940,7 @@
         </w:tc>
         <w:tc>
           <w:tcPr>
-            <w:tcW w:w="1068" w:type="dxa"/>
+            <w:tcW w:w="817" w:type="dxa"/>
           </w:tcPr>
           <w:p>
             <w:pPr>
@@ -1838,9 +1951,12 @@
         </w:tc>
       </w:tr>
       <w:tr>
+        <w:trPr>
+          <w:trHeight w:val="252"/>
+        </w:trPr>
         <w:tc>
           <w:tcPr>
-            <w:tcW w:w="1082" w:type="dxa"/>
+            <w:tcW w:w="1104" w:type="dxa"/>
           </w:tcPr>
           <w:p>
             <w:pPr>
@@ -1851,7 +1967,7 @@
         </w:tc>
         <w:tc>
           <w:tcPr>
-            <w:tcW w:w="1083" w:type="dxa"/>
+            <w:tcW w:w="1100" w:type="dxa"/>
           </w:tcPr>
           <w:p>
             <w:pPr>
@@ -1862,7 +1978,7 @@
         </w:tc>
         <w:tc>
           <w:tcPr>
-            <w:tcW w:w="1082" w:type="dxa"/>
+            <w:tcW w:w="1100" w:type="dxa"/>
           </w:tcPr>
           <w:p>
             <w:pPr>
@@ -1873,7 +1989,7 @@
         </w:tc>
         <w:tc>
           <w:tcPr>
-            <w:tcW w:w="1083" w:type="dxa"/>
+            <w:tcW w:w="1101" w:type="dxa"/>
           </w:tcPr>
           <w:p>
             <w:pPr>
@@ -1884,7 +2000,7 @@
         </w:tc>
         <w:tc>
           <w:tcPr>
-            <w:tcW w:w="1083" w:type="dxa"/>
+            <w:tcW w:w="1101" w:type="dxa"/>
           </w:tcPr>
           <w:p>
             <w:pPr>
@@ -1895,7 +2011,7 @@
         </w:tc>
         <w:tc>
           <w:tcPr>
-            <w:tcW w:w="1083" w:type="dxa"/>
+            <w:tcW w:w="1098" w:type="dxa"/>
           </w:tcPr>
           <w:p>
             <w:pPr>
@@ -1906,7 +2022,7 @@
         </w:tc>
         <w:tc>
           <w:tcPr>
-            <w:tcW w:w="1068" w:type="dxa"/>
+            <w:tcW w:w="1084" w:type="dxa"/>
           </w:tcPr>
           <w:p>
             <w:pPr>
@@ -1917,7 +2033,7 @@
         </w:tc>
         <w:tc>
           <w:tcPr>
-            <w:tcW w:w="1068" w:type="dxa"/>
+            <w:tcW w:w="817" w:type="dxa"/>
           </w:tcPr>
           <w:p>
             <w:pPr>
@@ -2101,7 +2217,6 @@
       </w:pPr>
       <w:proofErr w:type="spellStart"/>
       <w:r>
-        <w:lastRenderedPageBreak/>
         <w:t>Таблица</w:t>
       </w:r>
       <w:proofErr w:type="spellEnd"/>
@@ -2259,13 +2374,43 @@
       </w:pPr>
     </w:p>
     <w:sectPr>
-      <w:pgSz w:w="12240" w:h="15840"/>
-      <w:pgMar w:top="1440" w:right="1800" w:bottom="1440" w:left="1800" w:header="720" w:footer="720" w:gutter="0"/>
+      <w:pgSz w:w="11907" w:h="16840" w:code="9"/>
+      <w:pgMar w:top="1134" w:right="1701" w:bottom="1134" w:left="1701" w:header="720" w:footer="720" w:gutter="0"/>
       <w:cols w:space="720"/>
       <w:docGrid w:linePitch="360"/>
     </w:sectPr>
   </w:body>
 </w:document>
+</file>
+
+<file path=word/comments.xml><?xml version="1.0" encoding="utf-8"?>
+<w:comments xmlns:wpc="http://schemas.microsoft.com/office/word/2010/wordprocessingCanvas" xmlns:cx="http://schemas.microsoft.com/office/drawing/2014/chartex" xmlns:cx1="http://schemas.microsoft.com/office/drawing/2015/9/8/chartex" xmlns:cx2="http://schemas.microsoft.com/office/drawing/2015/10/21/chartex" xmlns:cx3="http://schemas.microsoft.com/office/drawing/2016/5/9/chartex" xmlns:cx4="http://schemas.microsoft.com/office/drawing/2016/5/10/chartex" xmlns:cx5="http://schemas.microsoft.com/office/drawing/2016/5/11/chartex" xmlns:cx6="http://schemas.microsoft.com/office/drawing/2016/5/12/chartex" xmlns:cx7="http://schemas.microsoft.com/office/drawing/2016/5/13/chartex" xmlns:cx8="http://schemas.microsoft.com/office/drawing/2016/5/14/chartex" xmlns:mc="http://schemas.openxmlformats.org/markup-compatibility/2006" xmlns:aink="http://schemas.microsoft.com/office/drawing/2016/ink" xmlns:am3d="http://schemas.microsoft.com/office/drawing/2017/model3d" xmlns:o="urn:schemas-microsoft-com:office:office" xmlns:r="http://schemas.openxmlformats.org/officeDocument/2006/relationships" xmlns:m="http://schemas.openxmlformats.org/officeDocument/2006/math" xmlns:v="urn:schemas-microsoft-com:vml" xmlns:wp14="http://schemas.microsoft.com/office/word/2010/wordprocessingDrawing" xmlns:wp="http://schemas.openxmlformats.org/drawingml/2006/wordprocessingDrawing" xmlns:w10="urn:schemas-microsoft-com:office:word" xmlns:w="http://schemas.openxmlformats.org/wordprocessingml/2006/main" xmlns:w14="http://schemas.microsoft.com/office/word/2010/wordml" xmlns:w15="http://schemas.microsoft.com/office/word/2012/wordml" xmlns:w16cid="http://schemas.microsoft.com/office/word/2016/wordml/cid" xmlns:w16se="http://schemas.microsoft.com/office/word/2015/wordml/symex" xmlns:wpg="http://schemas.microsoft.com/office/word/2010/wordprocessingGroup" xmlns:wpi="http://schemas.microsoft.com/office/word/2010/wordprocessingInk" xmlns:wne="http://schemas.microsoft.com/office/word/2006/wordml" xmlns:wps="http://schemas.microsoft.com/office/word/2010/wordprocessingShape" mc:Ignorable="w14 w15 w16se w16cid wp14">
+  <w:comment w:id="3" w:author="Win10Pro" w:date="2021-04-12T15:37:00Z" w:initials="W">
+    <w:p>
+      <w:pPr>
+        <w:pStyle w:val="affc"/>
+      </w:pPr>
+      <w:r>
+        <w:rPr>
+          <w:rStyle w:val="affb"/>
+        </w:rPr>
+        <w:annotationRef/>
+      </w:r>
+    </w:p>
+  </w:comment>
+</w:comments>
+</file>
+
+<file path=word/commentsExtended.xml><?xml version="1.0" encoding="utf-8"?>
+<w15:commentsEx xmlns:wpc="http://schemas.microsoft.com/office/word/2010/wordprocessingCanvas" xmlns:cx="http://schemas.microsoft.com/office/drawing/2014/chartex" xmlns:cx1="http://schemas.microsoft.com/office/drawing/2015/9/8/chartex" xmlns:cx2="http://schemas.microsoft.com/office/drawing/2015/10/21/chartex" xmlns:cx3="http://schemas.microsoft.com/office/drawing/2016/5/9/chartex" xmlns:cx4="http://schemas.microsoft.com/office/drawing/2016/5/10/chartex" xmlns:cx5="http://schemas.microsoft.com/office/drawing/2016/5/11/chartex" xmlns:cx6="http://schemas.microsoft.com/office/drawing/2016/5/12/chartex" xmlns:cx7="http://schemas.microsoft.com/office/drawing/2016/5/13/chartex" xmlns:cx8="http://schemas.microsoft.com/office/drawing/2016/5/14/chartex" xmlns:mc="http://schemas.openxmlformats.org/markup-compatibility/2006" xmlns:aink="http://schemas.microsoft.com/office/drawing/2016/ink" xmlns:am3d="http://schemas.microsoft.com/office/drawing/2017/model3d" xmlns:o="urn:schemas-microsoft-com:office:office" xmlns:r="http://schemas.openxmlformats.org/officeDocument/2006/relationships" xmlns:m="http://schemas.openxmlformats.org/officeDocument/2006/math" xmlns:v="urn:schemas-microsoft-com:vml" xmlns:wp14="http://schemas.microsoft.com/office/word/2010/wordprocessingDrawing" xmlns:wp="http://schemas.openxmlformats.org/drawingml/2006/wordprocessingDrawing" xmlns:w10="urn:schemas-microsoft-com:office:word" xmlns:w="http://schemas.openxmlformats.org/wordprocessingml/2006/main" xmlns:w14="http://schemas.microsoft.com/office/word/2010/wordml" xmlns:w15="http://schemas.microsoft.com/office/word/2012/wordml" xmlns:w16cid="http://schemas.microsoft.com/office/word/2016/wordml/cid" xmlns:w16se="http://schemas.microsoft.com/office/word/2015/wordml/symex" xmlns:wpg="http://schemas.microsoft.com/office/word/2010/wordprocessingGroup" xmlns:wpi="http://schemas.microsoft.com/office/word/2010/wordprocessingInk" xmlns:wne="http://schemas.microsoft.com/office/word/2006/wordml" xmlns:wps="http://schemas.microsoft.com/office/word/2010/wordprocessingShape" mc:Ignorable="w14 w15 w16se w16cid wp14">
+  <w15:commentEx w15:paraId="00E3BE3D" w15:done="0"/>
+</w15:commentsEx>
+</file>
+
+<file path=word/commentsIds.xml><?xml version="1.0" encoding="utf-8"?>
+<w16cid:commentsIds xmlns:wpc="http://schemas.microsoft.com/office/word/2010/wordprocessingCanvas" xmlns:cx="http://schemas.microsoft.com/office/drawing/2014/chartex" xmlns:cx1="http://schemas.microsoft.com/office/drawing/2015/9/8/chartex" xmlns:cx2="http://schemas.microsoft.com/office/drawing/2015/10/21/chartex" xmlns:cx3="http://schemas.microsoft.com/office/drawing/2016/5/9/chartex" xmlns:cx4="http://schemas.microsoft.com/office/drawing/2016/5/10/chartex" xmlns:cx5="http://schemas.microsoft.com/office/drawing/2016/5/11/chartex" xmlns:cx6="http://schemas.microsoft.com/office/drawing/2016/5/12/chartex" xmlns:cx7="http://schemas.microsoft.com/office/drawing/2016/5/13/chartex" xmlns:cx8="http://schemas.microsoft.com/office/drawing/2016/5/14/chartex" xmlns:mc="http://schemas.openxmlformats.org/markup-compatibility/2006" xmlns:aink="http://schemas.microsoft.com/office/drawing/2016/ink" xmlns:am3d="http://schemas.microsoft.com/office/drawing/2017/model3d" xmlns:o="urn:schemas-microsoft-com:office:office" xmlns:r="http://schemas.openxmlformats.org/officeDocument/2006/relationships" xmlns:m="http://schemas.openxmlformats.org/officeDocument/2006/math" xmlns:v="urn:schemas-microsoft-com:vml" xmlns:wp14="http://schemas.microsoft.com/office/word/2010/wordprocessingDrawing" xmlns:wp="http://schemas.openxmlformats.org/drawingml/2006/wordprocessingDrawing" xmlns:w10="urn:schemas-microsoft-com:office:word" xmlns:w="http://schemas.openxmlformats.org/wordprocessingml/2006/main" xmlns:w14="http://schemas.microsoft.com/office/word/2010/wordml" xmlns:w15="http://schemas.microsoft.com/office/word/2012/wordml" xmlns:w16cid="http://schemas.microsoft.com/office/word/2016/wordml/cid" xmlns:w16se="http://schemas.microsoft.com/office/word/2015/wordml/symex" xmlns:wpg="http://schemas.microsoft.com/office/word/2010/wordprocessingGroup" xmlns:wpi="http://schemas.microsoft.com/office/word/2010/wordprocessingInk" xmlns:wne="http://schemas.microsoft.com/office/word/2006/wordml" xmlns:wps="http://schemas.microsoft.com/office/word/2010/wordprocessingShape" mc:Ignorable="w14 w15 w16se w16cid wp14">
+  <w16cid:commentId w16cid:paraId="00E3BE3D" w16cid:durableId="241EE7C3"/>
+</w16cid:commentsIds>
 </file>
 
 <file path=word/numbering.xml><?xml version="1.0" encoding="utf-8"?>
@@ -2469,6 +2614,14 @@
     <w:abstractNumId w:val="0"/>
   </w:num>
 </w:numbering>
+</file>
+
+<file path=word/people.xml><?xml version="1.0" encoding="utf-8"?>
+<w15:people xmlns:wpc="http://schemas.microsoft.com/office/word/2010/wordprocessingCanvas" xmlns:cx="http://schemas.microsoft.com/office/drawing/2014/chartex" xmlns:cx1="http://schemas.microsoft.com/office/drawing/2015/9/8/chartex" xmlns:cx2="http://schemas.microsoft.com/office/drawing/2015/10/21/chartex" xmlns:cx3="http://schemas.microsoft.com/office/drawing/2016/5/9/chartex" xmlns:cx4="http://schemas.microsoft.com/office/drawing/2016/5/10/chartex" xmlns:cx5="http://schemas.microsoft.com/office/drawing/2016/5/11/chartex" xmlns:cx6="http://schemas.microsoft.com/office/drawing/2016/5/12/chartex" xmlns:cx7="http://schemas.microsoft.com/office/drawing/2016/5/13/chartex" xmlns:cx8="http://schemas.microsoft.com/office/drawing/2016/5/14/chartex" xmlns:mc="http://schemas.openxmlformats.org/markup-compatibility/2006" xmlns:aink="http://schemas.microsoft.com/office/drawing/2016/ink" xmlns:am3d="http://schemas.microsoft.com/office/drawing/2017/model3d" xmlns:o="urn:schemas-microsoft-com:office:office" xmlns:r="http://schemas.openxmlformats.org/officeDocument/2006/relationships" xmlns:m="http://schemas.openxmlformats.org/officeDocument/2006/math" xmlns:v="urn:schemas-microsoft-com:vml" xmlns:wp14="http://schemas.microsoft.com/office/word/2010/wordprocessingDrawing" xmlns:wp="http://schemas.openxmlformats.org/drawingml/2006/wordprocessingDrawing" xmlns:w10="urn:schemas-microsoft-com:office:word" xmlns:w="http://schemas.openxmlformats.org/wordprocessingml/2006/main" xmlns:w14="http://schemas.microsoft.com/office/word/2010/wordml" xmlns:w15="http://schemas.microsoft.com/office/word/2012/wordml" xmlns:w16cid="http://schemas.microsoft.com/office/word/2016/wordml/cid" xmlns:w16se="http://schemas.microsoft.com/office/word/2015/wordml/symex" xmlns:wpg="http://schemas.microsoft.com/office/word/2010/wordprocessingGroup" xmlns:wpi="http://schemas.microsoft.com/office/word/2010/wordprocessingInk" xmlns:wne="http://schemas.microsoft.com/office/word/2006/wordml" xmlns:wps="http://schemas.microsoft.com/office/word/2010/wordprocessingShape" mc:Ignorable="w14 w15 w16se w16cid wp14">
+  <w15:person w15:author="Win10Pro">
+    <w15:presenceInfo w15:providerId="None" w15:userId="Win10Pro"/>
+  </w15:person>
+</w15:people>
 </file>
 
 <file path=word/styles.xml><?xml version="1.0" encoding="utf-8"?>
@@ -13881,6 +14034,104 @@
       <w:color w:val="808080"/>
     </w:rPr>
   </w:style>
+  <w:style w:type="character" w:styleId="affb">
+    <w:name w:val="annotation reference"/>
+    <w:basedOn w:val="a2"/>
+    <w:uiPriority w:val="99"/>
+    <w:semiHidden/>
+    <w:unhideWhenUsed/>
+    <w:rsid w:val="0055129F"/>
+    <w:rPr>
+      <w:sz w:val="16"/>
+      <w:szCs w:val="16"/>
+    </w:rPr>
+  </w:style>
+  <w:style w:type="paragraph" w:styleId="affc">
+    <w:name w:val="annotation text"/>
+    <w:basedOn w:val="a1"/>
+    <w:link w:val="affd"/>
+    <w:uiPriority w:val="99"/>
+    <w:semiHidden/>
+    <w:unhideWhenUsed/>
+    <w:rsid w:val="0055129F"/>
+    <w:pPr>
+      <w:spacing w:line="240" w:lineRule="auto"/>
+    </w:pPr>
+    <w:rPr>
+      <w:sz w:val="20"/>
+      <w:szCs w:val="20"/>
+    </w:rPr>
+  </w:style>
+  <w:style w:type="character" w:customStyle="1" w:styleId="affd">
+    <w:name w:val="Текст примечания Знак"/>
+    <w:basedOn w:val="a2"/>
+    <w:link w:val="affc"/>
+    <w:uiPriority w:val="99"/>
+    <w:semiHidden/>
+    <w:rsid w:val="0055129F"/>
+    <w:rPr>
+      <w:sz w:val="20"/>
+      <w:szCs w:val="20"/>
+    </w:rPr>
+  </w:style>
+  <w:style w:type="paragraph" w:styleId="affe">
+    <w:name w:val="annotation subject"/>
+    <w:basedOn w:val="affc"/>
+    <w:next w:val="affc"/>
+    <w:link w:val="afff"/>
+    <w:uiPriority w:val="99"/>
+    <w:semiHidden/>
+    <w:unhideWhenUsed/>
+    <w:rsid w:val="0055129F"/>
+    <w:rPr>
+      <w:b/>
+      <w:bCs/>
+    </w:rPr>
+  </w:style>
+  <w:style w:type="character" w:customStyle="1" w:styleId="afff">
+    <w:name w:val="Тема примечания Знак"/>
+    <w:basedOn w:val="affd"/>
+    <w:link w:val="affe"/>
+    <w:uiPriority w:val="99"/>
+    <w:semiHidden/>
+    <w:rsid w:val="0055129F"/>
+    <w:rPr>
+      <w:b/>
+      <w:bCs/>
+      <w:sz w:val="20"/>
+      <w:szCs w:val="20"/>
+    </w:rPr>
+  </w:style>
+  <w:style w:type="paragraph" w:styleId="afff0">
+    <w:name w:val="Balloon Text"/>
+    <w:basedOn w:val="a1"/>
+    <w:link w:val="afff1"/>
+    <w:uiPriority w:val="99"/>
+    <w:semiHidden/>
+    <w:unhideWhenUsed/>
+    <w:rsid w:val="0055129F"/>
+    <w:pPr>
+      <w:spacing w:after="0" w:line="240" w:lineRule="auto"/>
+    </w:pPr>
+    <w:rPr>
+      <w:rFonts w:ascii="Segoe UI" w:hAnsi="Segoe UI" w:cs="Segoe UI"/>
+      <w:sz w:val="18"/>
+      <w:szCs w:val="18"/>
+    </w:rPr>
+  </w:style>
+  <w:style w:type="character" w:customStyle="1" w:styleId="afff1">
+    <w:name w:val="Текст выноски Знак"/>
+    <w:basedOn w:val="a2"/>
+    <w:link w:val="afff0"/>
+    <w:uiPriority w:val="99"/>
+    <w:semiHidden/>
+    <w:rsid w:val="0055129F"/>
+    <w:rPr>
+      <w:rFonts w:ascii="Segoe UI" w:hAnsi="Segoe UI" w:cs="Segoe UI"/>
+      <w:sz w:val="18"/>
+      <w:szCs w:val="18"/>
+    </w:rPr>
+  </w:style>
 </w:styles>
 </file>
 
@@ -14209,7 +14460,7 @@
 </file>
 
 <file path=customXml/itemProps1.xml><?xml version="1.0" encoding="utf-8"?>
-<ds:datastoreItem xmlns:ds="http://schemas.openxmlformats.org/officeDocument/2006/customXml" ds:itemID="{C2E84715-6ACD-4E9C-B9CC-3ED5D2E6A1AD}">
+<ds:datastoreItem xmlns:ds="http://schemas.openxmlformats.org/officeDocument/2006/customXml" ds:itemID="{ED400841-E915-4388-8B32-C82085B30618}">
   <ds:schemaRefs>
     <ds:schemaRef ds:uri="http://schemas.openxmlformats.org/officeDocument/2006/bibliography"/>
   </ds:schemaRefs>

</xml_diff>